<commit_message>
Change in layout assignment
</commit_message>
<xml_diff>
--- a/Assignments Day 2.docx
+++ b/Assignments Day 2.docx
@@ -1,6 +1,6 @@
 
 <file path=word/document.xml><?xml version="1.0" encoding="utf-8"?>
-<w:document xmlns:wpc="http://schemas.microsoft.com/office/word/2010/wordprocessingCanvas" xmlns:mc="http://schemas.openxmlformats.org/markup-compatibility/2006" xmlns:o="urn:schemas-microsoft-com:office:office" xmlns:r="http://schemas.openxmlformats.org/officeDocument/2006/relationships" xmlns:m="http://schemas.openxmlformats.org/officeDocument/2006/math" xmlns:v="urn:schemas-microsoft-com:vml" xmlns:wp14="http://schemas.microsoft.com/office/word/2010/wordprocessingDrawing" xmlns:wp="http://schemas.openxmlformats.org/drawingml/2006/wordprocessingDrawing" xmlns:w10="urn:schemas-microsoft-com:office:word" xmlns:w="http://schemas.openxmlformats.org/wordprocessingml/2006/main" xmlns:w14="http://schemas.microsoft.com/office/word/2010/wordml" xmlns:w15="http://schemas.microsoft.com/office/word/2012/wordml" xmlns:wpg="http://schemas.microsoft.com/office/word/2010/wordprocessingGroup" xmlns:wpi="http://schemas.microsoft.com/office/word/2010/wordprocessingInk" xmlns:wne="http://schemas.microsoft.com/office/word/2006/wordml" xmlns:wps="http://schemas.microsoft.com/office/word/2010/wordprocessingShape" mc:Ignorable="w14 w15 wp14">
+<w:document xmlns:wpc="http://schemas.microsoft.com/office/word/2010/wordprocessingCanvas" xmlns:cx="http://schemas.microsoft.com/office/drawing/2014/chartex" xmlns:cx1="http://schemas.microsoft.com/office/drawing/2015/9/8/chartex" xmlns:mc="http://schemas.openxmlformats.org/markup-compatibility/2006" xmlns:o="urn:schemas-microsoft-com:office:office" xmlns:r="http://schemas.openxmlformats.org/officeDocument/2006/relationships" xmlns:m="http://schemas.openxmlformats.org/officeDocument/2006/math" xmlns:v="urn:schemas-microsoft-com:vml" xmlns:wp14="http://schemas.microsoft.com/office/word/2010/wordprocessingDrawing" xmlns:wp="http://schemas.openxmlformats.org/drawingml/2006/wordprocessingDrawing" xmlns:w10="urn:schemas-microsoft-com:office:word" xmlns:w="http://schemas.openxmlformats.org/wordprocessingml/2006/main" xmlns:w14="http://schemas.microsoft.com/office/word/2010/wordml" xmlns:w15="http://schemas.microsoft.com/office/word/2012/wordml" xmlns:w16se="http://schemas.microsoft.com/office/word/2015/wordml/symex" xmlns:wpg="http://schemas.microsoft.com/office/word/2010/wordprocessingGroup" xmlns:wpi="http://schemas.microsoft.com/office/word/2010/wordprocessingInk" xmlns:wne="http://schemas.microsoft.com/office/word/2006/wordml" xmlns:wps="http://schemas.microsoft.com/office/word/2010/wordprocessingShape" mc:Ignorable="w14 w15 w16se wp14">
   <w:body>
     <w:p>
       <w:pPr>
@@ -173,7 +173,7 @@
     </w:p>
     <w:p>
       <w:pPr>
-        <w:pStyle w:val="ListParagraph"/>
+        <w:pStyle w:val="Lijstalinea"/>
         <w:numPr>
           <w:ilvl w:val="0"/>
           <w:numId w:val="5"/>
@@ -211,7 +211,7 @@
     </w:p>
     <w:p>
       <w:pPr>
-        <w:pStyle w:val="ListParagraph"/>
+        <w:pStyle w:val="Lijstalinea"/>
         <w:numPr>
           <w:ilvl w:val="0"/>
           <w:numId w:val="5"/>
@@ -233,7 +233,7 @@
     </w:p>
     <w:p>
       <w:pPr>
-        <w:pStyle w:val="ListParagraph"/>
+        <w:pStyle w:val="Lijstalinea"/>
         <w:numPr>
           <w:ilvl w:val="0"/>
           <w:numId w:val="5"/>
@@ -250,7 +250,25 @@
           <w:szCs w:val="24"/>
           <w:lang w:val="en-US"/>
         </w:rPr>
-        <w:t>Use the RequireJS text plugin to load this data in your application.</w:t>
+        <w:t xml:space="preserve">Use the </w:t>
+      </w:r>
+      <w:proofErr w:type="spellStart"/>
+      <w:r>
+        <w:rPr>
+          <w:sz w:val="24"/>
+          <w:szCs w:val="24"/>
+          <w:lang w:val="en-US"/>
+        </w:rPr>
+        <w:t>RequireJS</w:t>
+      </w:r>
+      <w:proofErr w:type="spellEnd"/>
+      <w:r>
+        <w:rPr>
+          <w:sz w:val="24"/>
+          <w:szCs w:val="24"/>
+          <w:lang w:val="en-US"/>
+        </w:rPr>
+        <w:t xml:space="preserve"> text plugin to load this data in your application.</w:t>
       </w:r>
     </w:p>
     <w:p>
@@ -282,7 +300,8 @@
       </w:pPr>
       <w:r>
         <w:rPr>
-          <w:lang w:val="en-US"/>
+          <w:noProof/>
+          <w:lang w:eastAsia="nl-NL"/>
         </w:rPr>
         <w:lastRenderedPageBreak/>
         <w:drawing>
@@ -341,8 +360,6 @@
           </wp:anchor>
         </w:drawing>
       </w:r>
-      <w:bookmarkStart w:id="0" w:name="_GoBack"/>
-      <w:bookmarkEnd w:id="0"/>
       <w:r>
         <w:rPr>
           <w:sz w:val="24"/>
@@ -363,7 +380,7 @@
     </w:p>
     <w:p>
       <w:pPr>
-        <w:pStyle w:val="ListParagraph"/>
+        <w:pStyle w:val="Lijstalinea"/>
         <w:numPr>
           <w:ilvl w:val="0"/>
           <w:numId w:val="7"/>
@@ -402,7 +419,7 @@
     </w:p>
     <w:p>
       <w:pPr>
-        <w:pStyle w:val="ListParagraph"/>
+        <w:pStyle w:val="Lijstalinea"/>
         <w:numPr>
           <w:ilvl w:val="0"/>
           <w:numId w:val="7"/>
@@ -434,9 +451,10 @@
       </w:pPr>
       <w:r>
         <w:rPr>
-          <w:sz w:val="24"/>
-          <w:szCs w:val="24"/>
-          <w:lang w:val="en-US"/>
+          <w:noProof/>
+          <w:sz w:val="24"/>
+          <w:szCs w:val="24"/>
+          <w:lang w:eastAsia="nl-NL"/>
         </w:rPr>
         <w:drawing>
           <wp:anchor distT="0" distB="0" distL="114300" distR="114300" simplePos="0" relativeHeight="251661312" behindDoc="0" locked="0" layoutInCell="1" allowOverlap="1" wp14:anchorId="15EEFF59" wp14:editId="0CC6C9BC">
@@ -491,17 +509,17 @@
     </w:p>
     <w:p>
       <w:pPr>
-        <w:pStyle w:val="ListParagraph"/>
-        <w:rPr>
-          <w:sz w:val="24"/>
-          <w:szCs w:val="24"/>
-          <w:lang w:val="en-US"/>
-        </w:rPr>
-      </w:pPr>
-    </w:p>
-    <w:p>
-      <w:pPr>
-        <w:pStyle w:val="ListParagraph"/>
+        <w:pStyle w:val="Lijstalinea"/>
+        <w:rPr>
+          <w:sz w:val="24"/>
+          <w:szCs w:val="24"/>
+          <w:lang w:val="en-US"/>
+        </w:rPr>
+      </w:pPr>
+    </w:p>
+    <w:p>
+      <w:pPr>
+        <w:pStyle w:val="Lijstalinea"/>
         <w:numPr>
           <w:ilvl w:val="0"/>
           <w:numId w:val="7"/>
@@ -518,22 +536,40 @@
           <w:szCs w:val="24"/>
           <w:lang w:val="en-US"/>
         </w:rPr>
-        <w:t>At the bottom is a highlevel overview where you can scroll and select as well.</w:t>
-      </w:r>
-    </w:p>
-    <w:p>
-      <w:pPr>
-        <w:pStyle w:val="ListParagraph"/>
-        <w:rPr>
-          <w:sz w:val="24"/>
-          <w:szCs w:val="24"/>
-          <w:lang w:val="en-US"/>
-        </w:rPr>
-      </w:pPr>
-    </w:p>
-    <w:p>
-      <w:pPr>
-        <w:pStyle w:val="ListParagraph"/>
+        <w:t xml:space="preserve">At the bottom is a </w:t>
+      </w:r>
+      <w:proofErr w:type="spellStart"/>
+      <w:r>
+        <w:rPr>
+          <w:sz w:val="24"/>
+          <w:szCs w:val="24"/>
+          <w:lang w:val="en-US"/>
+        </w:rPr>
+        <w:t>highlevel</w:t>
+      </w:r>
+      <w:proofErr w:type="spellEnd"/>
+      <w:r>
+        <w:rPr>
+          <w:sz w:val="24"/>
+          <w:szCs w:val="24"/>
+          <w:lang w:val="en-US"/>
+        </w:rPr>
+        <w:t xml:space="preserve"> overview where you can scroll and select as well.</w:t>
+      </w:r>
+    </w:p>
+    <w:p>
+      <w:pPr>
+        <w:pStyle w:val="Lijstalinea"/>
+        <w:rPr>
+          <w:sz w:val="24"/>
+          <w:szCs w:val="24"/>
+          <w:lang w:val="en-US"/>
+        </w:rPr>
+      </w:pPr>
+    </w:p>
+    <w:p>
+      <w:pPr>
+        <w:pStyle w:val="Lijstalinea"/>
         <w:ind w:left="360"/>
         <w:rPr>
           <w:sz w:val="24"/>
@@ -572,7 +608,7 @@
     </w:p>
     <w:p>
       <w:pPr>
-        <w:pStyle w:val="ListParagraph"/>
+        <w:pStyle w:val="Lijstalinea"/>
         <w:numPr>
           <w:ilvl w:val="0"/>
           <w:numId w:val="6"/>
@@ -597,7 +633,16 @@
           <w:szCs w:val="24"/>
           <w:lang w:val="en-US"/>
         </w:rPr>
-        <w:t xml:space="preserve"> cookbook and the JS</w:t>
+        <w:t xml:space="preserve"> cookbook and the </w:t>
+      </w:r>
+      <w:proofErr w:type="spellStart"/>
+      <w:r>
+        <w:rPr>
+          <w:sz w:val="24"/>
+          <w:szCs w:val="24"/>
+          <w:lang w:val="en-US"/>
+        </w:rPr>
+        <w:t>JS</w:t>
       </w:r>
       <w:r>
         <w:rPr>
@@ -607,6 +652,7 @@
         </w:rPr>
         <w:t>doc</w:t>
       </w:r>
+      <w:proofErr w:type="spellEnd"/>
       <w:r>
         <w:rPr>
           <w:sz w:val="24"/>
@@ -736,24 +782,66 @@
       </w:pPr>
       <w:r>
         <w:rPr>
-          <w:noProof/>
-          <w:sz w:val="24"/>
-          <w:szCs w:val="24"/>
-          <w:lang w:eastAsia="nl-NL"/>
+          <w:sz w:val="24"/>
+          <w:szCs w:val="24"/>
+          <w:lang w:val="en-GB"/>
+        </w:rPr>
+        <w:t>The flex layout is used to create a page layout that is flexible and responsive. Go to the Layout section in the JET Cookbook to discover more about the Flex Layout. Use the JS Doc, there you will find the different classes that can be used for flexibility and alignment. In this exercise you will use the diff</w:t>
+      </w:r>
+      <w:r>
+        <w:rPr>
+          <w:sz w:val="24"/>
+          <w:szCs w:val="24"/>
+          <w:lang w:val="en-GB"/>
+        </w:rPr>
+        <w:t xml:space="preserve">erent classes from Flex Layout </w:t>
+      </w:r>
+      <w:r>
+        <w:rPr>
+          <w:sz w:val="24"/>
+          <w:szCs w:val="24"/>
+          <w:lang w:val="en-GB"/>
+        </w:rPr>
+        <w:t xml:space="preserve">and </w:t>
+      </w:r>
+      <w:proofErr w:type="spellStart"/>
+      <w:r>
+        <w:rPr>
+          <w:sz w:val="24"/>
+          <w:szCs w:val="24"/>
+          <w:lang w:val="en-GB"/>
+        </w:rPr>
+        <w:t>oj</w:t>
+      </w:r>
+      <w:proofErr w:type="spellEnd"/>
+      <w:r>
+        <w:rPr>
+          <w:sz w:val="24"/>
+          <w:szCs w:val="24"/>
+          <w:lang w:val="en-GB"/>
+        </w:rPr>
+        <w:t>-panels (also found in the Layout section of the Cookbook) to create the following design:</w:t>
+      </w:r>
+    </w:p>
+    <w:p>
+      <w:pPr>
+        <w:rPr>
+          <w:sz w:val="24"/>
+          <w:szCs w:val="24"/>
+          <w:lang w:val="en-GB"/>
+        </w:rPr>
+      </w:pPr>
+      <w:r>
+        <w:rPr>
+          <w:sz w:val="24"/>
+          <w:szCs w:val="24"/>
+          <w:lang w:val="en-GB"/>
         </w:rPr>
         <w:drawing>
-          <wp:anchor distT="0" distB="0" distL="114300" distR="114300" simplePos="0" relativeHeight="251659264" behindDoc="0" locked="0" layoutInCell="1" allowOverlap="1" wp14:anchorId="319F4A73" wp14:editId="46F7E6D5">
-            <wp:simplePos x="0" y="0"/>
-            <wp:positionH relativeFrom="margin">
-              <wp:align>center</wp:align>
-            </wp:positionH>
-            <wp:positionV relativeFrom="margin">
-              <wp:posOffset>1572895</wp:posOffset>
-            </wp:positionV>
-            <wp:extent cx="6185261" cy="1611086"/>
-            <wp:effectExtent l="0" t="0" r="6350" b="8255"/>
-            <wp:wrapSquare wrapText="bothSides"/>
-            <wp:docPr id="2" name="Afbeelding 2"/>
+          <wp:inline distT="0" distB="0" distL="0" distR="0" wp14:anchorId="4D186F8C" wp14:editId="3B9CD39C">
+            <wp:extent cx="5731510" cy="1474470"/>
+            <wp:effectExtent l="0" t="0" r="2540" b="0"/>
+            <wp:docPr id="8" name="Afbeelding 8"/>
             <wp:cNvGraphicFramePr>
               <a:graphicFrameLocks xmlns:a="http://schemas.openxmlformats.org/drawingml/2006/main" noChangeAspect="1"/>
             </wp:cNvGraphicFramePr>
@@ -765,13 +853,7 @@
                     <pic:cNvPicPr/>
                   </pic:nvPicPr>
                   <pic:blipFill>
-                    <a:blip r:embed="rId9" cstate="print">
-                      <a:extLst>
-                        <a:ext uri="{28A0092B-C50C-407E-A947-70E740481C1C}">
-                          <a14:useLocalDpi xmlns:a14="http://schemas.microsoft.com/office/drawing/2010/main" val="0"/>
-                        </a:ext>
-                      </a:extLst>
-                    </a:blip>
+                    <a:blip r:embed="rId9"/>
                     <a:stretch>
                       <a:fillRect/>
                     </a:stretch>
@@ -779,7 +861,7 @@
                   <pic:spPr>
                     <a:xfrm>
                       <a:off x="0" y="0"/>
-                      <a:ext cx="6185261" cy="1611086"/>
+                      <a:ext cx="5731510" cy="1474470"/>
                     </a:xfrm>
                     <a:prstGeom prst="rect">
                       <a:avLst/>
@@ -788,50 +870,13 @@
                 </pic:pic>
               </a:graphicData>
             </a:graphic>
-            <wp14:sizeRelV relativeFrom="margin">
-              <wp14:pctHeight>0</wp14:pctHeight>
-            </wp14:sizeRelV>
-          </wp:anchor>
+          </wp:inline>
         </w:drawing>
       </w:r>
-      <w:r>
-        <w:rPr>
-          <w:sz w:val="24"/>
-          <w:szCs w:val="24"/>
-          <w:lang w:val="en-GB"/>
-        </w:rPr>
-        <w:t>The flex layout is used to create a page layout that is flexible and responsive. Go to the Layout section in the JET Cookbook to discover more about the Flex Layout. Use the JS Doc, there you will find the different classes that can be used for flexibility and alignment. In this exercise you will use the different classes from Flex Layout, Grid Layout and oj-panels (also found in the Layout section of the Cookbook) to create the following design:</w:t>
-      </w:r>
-    </w:p>
-    <w:p>
-      <w:pPr>
-        <w:rPr>
-          <w:sz w:val="24"/>
-          <w:szCs w:val="24"/>
-          <w:lang w:val="en-GB"/>
-        </w:rPr>
-      </w:pPr>
-    </w:p>
-    <w:p>
-      <w:pPr>
-        <w:rPr>
-          <w:sz w:val="24"/>
-          <w:szCs w:val="24"/>
-          <w:lang w:val="en-GB"/>
-        </w:rPr>
-      </w:pPr>
-      <w:r>
-        <w:rPr>
-          <w:sz w:val="24"/>
-          <w:szCs w:val="24"/>
-          <w:lang w:val="en-GB"/>
-        </w:rPr>
-        <w:t xml:space="preserve">A few things before you start: </w:t>
-      </w:r>
-    </w:p>
-    <w:p>
-      <w:pPr>
-        <w:pStyle w:val="ListParagraph"/>
+    </w:p>
+    <w:p>
+      <w:pPr>
+        <w:pStyle w:val="Lijstalinea"/>
         <w:numPr>
           <w:ilvl w:val="0"/>
           <w:numId w:val="2"/>
@@ -853,7 +898,7 @@
     </w:p>
     <w:p>
       <w:pPr>
-        <w:pStyle w:val="ListParagraph"/>
+        <w:pStyle w:val="Lijstalinea"/>
         <w:numPr>
           <w:ilvl w:val="0"/>
           <w:numId w:val="2"/>
@@ -875,7 +920,7 @@
     </w:p>
     <w:p>
       <w:pPr>
-        <w:pStyle w:val="ListParagraph"/>
+        <w:pStyle w:val="Lijstalinea"/>
         <w:numPr>
           <w:ilvl w:val="0"/>
           <w:numId w:val="2"/>
@@ -937,7 +982,18 @@
     </w:p>
     <w:p>
       <w:pPr>
-        <w:pStyle w:val="ListParagraph"/>
+        <w:pStyle w:val="Lijstalinea"/>
+        <w:ind w:left="360"/>
+        <w:rPr>
+          <w:sz w:val="24"/>
+          <w:szCs w:val="24"/>
+          <w:lang w:val="en-GB"/>
+        </w:rPr>
+      </w:pPr>
+    </w:p>
+    <w:p>
+      <w:pPr>
+        <w:pStyle w:val="Lijstalinea"/>
         <w:numPr>
           <w:ilvl w:val="0"/>
           <w:numId w:val="2"/>
@@ -954,12 +1010,12 @@
           <w:szCs w:val="24"/>
           <w:lang w:val="en-GB"/>
         </w:rPr>
-        <w:t>The headerpanel also uses the Grid Layout - 12 column principle and flex-item padding.</w:t>
-      </w:r>
-    </w:p>
-    <w:p>
-      <w:pPr>
-        <w:pStyle w:val="ListParagraph"/>
+        <w:t>Create a panel</w:t>
+      </w:r>
+    </w:p>
+    <w:p>
+      <w:pPr>
+        <w:pStyle w:val="Lijstalinea"/>
         <w:numPr>
           <w:ilvl w:val="0"/>
           <w:numId w:val="2"/>
@@ -976,28 +1032,383 @@
           <w:szCs w:val="24"/>
           <w:lang w:val="en-GB"/>
         </w:rPr>
-        <w:t xml:space="preserve">Not all oj-flex </w:t>
-      </w:r>
-      <w:r>
-        <w:rPr>
-          <w:sz w:val="24"/>
-          <w:szCs w:val="24"/>
-          <w:lang w:val="en-GB"/>
-        </w:rPr>
-        <w:t>divs</w:t>
-      </w:r>
-      <w:r>
-        <w:rPr>
-          <w:sz w:val="24"/>
-          <w:szCs w:val="24"/>
-          <w:lang w:val="en-GB"/>
-        </w:rPr>
-        <w:t xml:space="preserve"> have oj-flex-items.</w:t>
-      </w:r>
-    </w:p>
-    <w:p>
-      <w:pPr>
-        <w:pStyle w:val="ListParagraph"/>
+        <w:t xml:space="preserve">Inside the panel create three more panels with </w:t>
+      </w:r>
+      <w:proofErr w:type="spellStart"/>
+      <w:r>
+        <w:rPr>
+          <w:sz w:val="24"/>
+          <w:szCs w:val="24"/>
+          <w:lang w:val="en-GB"/>
+        </w:rPr>
+        <w:t>oj</w:t>
+      </w:r>
+      <w:proofErr w:type="spellEnd"/>
+      <w:r>
+        <w:rPr>
+          <w:sz w:val="24"/>
+          <w:szCs w:val="24"/>
+          <w:lang w:val="en-GB"/>
+        </w:rPr>
+        <w:t>-flex class: header(yellow), content (purple), footer (red)</w:t>
+      </w:r>
+    </w:p>
+    <w:p>
+      <w:pPr>
+        <w:rPr>
+          <w:sz w:val="24"/>
+          <w:szCs w:val="24"/>
+          <w:lang w:val="en-GB"/>
+        </w:rPr>
+      </w:pPr>
+      <w:r>
+        <w:rPr>
+          <w:sz w:val="24"/>
+          <w:szCs w:val="24"/>
+          <w:lang w:val="en-GB"/>
+        </w:rPr>
+        <w:t>Header</w:t>
+      </w:r>
+    </w:p>
+    <w:p>
+      <w:pPr>
+        <w:pStyle w:val="Lijstalinea"/>
+        <w:numPr>
+          <w:ilvl w:val="0"/>
+          <w:numId w:val="8"/>
+        </w:numPr>
+        <w:rPr>
+          <w:sz w:val="24"/>
+          <w:szCs w:val="24"/>
+          <w:lang w:val="en-GB"/>
+        </w:rPr>
+      </w:pPr>
+      <w:r>
+        <w:rPr>
+          <w:sz w:val="24"/>
+          <w:szCs w:val="24"/>
+          <w:lang w:val="en-GB"/>
+        </w:rPr>
+        <w:t xml:space="preserve">Create 3 flex-items: all have the </w:t>
+      </w:r>
+      <w:proofErr w:type="spellStart"/>
+      <w:r>
+        <w:rPr>
+          <w:sz w:val="24"/>
+          <w:szCs w:val="24"/>
+          <w:lang w:val="en-GB"/>
+        </w:rPr>
+        <w:t>oj</w:t>
+      </w:r>
+      <w:proofErr w:type="spellEnd"/>
+      <w:r>
+        <w:rPr>
+          <w:sz w:val="24"/>
+          <w:szCs w:val="24"/>
+          <w:lang w:val="en-GB"/>
+        </w:rPr>
+        <w:t xml:space="preserve">-flex class as well. </w:t>
+      </w:r>
+    </w:p>
+    <w:p>
+      <w:pPr>
+        <w:pStyle w:val="Lijstalinea"/>
+        <w:numPr>
+          <w:ilvl w:val="0"/>
+          <w:numId w:val="8"/>
+        </w:numPr>
+        <w:rPr>
+          <w:sz w:val="24"/>
+          <w:szCs w:val="24"/>
+          <w:lang w:val="en-GB"/>
+        </w:rPr>
+      </w:pPr>
+      <w:r>
+        <w:rPr>
+          <w:sz w:val="24"/>
+          <w:szCs w:val="24"/>
+          <w:lang w:val="en-GB"/>
+        </w:rPr>
+        <w:t>The first two flex-items contain one panel</w:t>
+      </w:r>
+    </w:p>
+    <w:p>
+      <w:pPr>
+        <w:pStyle w:val="Lijstalinea"/>
+        <w:numPr>
+          <w:ilvl w:val="0"/>
+          <w:numId w:val="8"/>
+        </w:numPr>
+        <w:rPr>
+          <w:sz w:val="24"/>
+          <w:szCs w:val="24"/>
+          <w:lang w:val="en-GB"/>
+        </w:rPr>
+      </w:pPr>
+      <w:r>
+        <w:rPr>
+          <w:sz w:val="24"/>
+          <w:szCs w:val="24"/>
+          <w:lang w:val="en-GB"/>
+        </w:rPr>
+        <w:t>The third flex-item contains three panel (those are flex-items too)</w:t>
+      </w:r>
+    </w:p>
+    <w:p>
+      <w:pPr>
+        <w:rPr>
+          <w:sz w:val="24"/>
+          <w:szCs w:val="24"/>
+          <w:lang w:val="en-GB"/>
+        </w:rPr>
+      </w:pPr>
+      <w:r>
+        <w:rPr>
+          <w:sz w:val="24"/>
+          <w:szCs w:val="24"/>
+          <w:lang w:val="en-GB"/>
+        </w:rPr>
+        <w:t>Content</w:t>
+      </w:r>
+    </w:p>
+    <w:p>
+      <w:pPr>
+        <w:pStyle w:val="Lijstalinea"/>
+        <w:numPr>
+          <w:ilvl w:val="0"/>
+          <w:numId w:val="9"/>
+        </w:numPr>
+        <w:rPr>
+          <w:sz w:val="24"/>
+          <w:szCs w:val="24"/>
+          <w:lang w:val="en-GB"/>
+        </w:rPr>
+      </w:pPr>
+      <w:r>
+        <w:rPr>
+          <w:sz w:val="24"/>
+          <w:szCs w:val="24"/>
+          <w:lang w:val="en-GB"/>
+        </w:rPr>
+        <w:t>Create two panels that are flex-items</w:t>
+      </w:r>
+      <w:r>
+        <w:rPr>
+          <w:sz w:val="24"/>
+          <w:szCs w:val="24"/>
+          <w:lang w:val="en-GB"/>
+        </w:rPr>
+        <w:t xml:space="preserve"> (green and blue)</w:t>
+      </w:r>
+    </w:p>
+    <w:p>
+      <w:pPr>
+        <w:pStyle w:val="Lijstalinea"/>
+        <w:numPr>
+          <w:ilvl w:val="0"/>
+          <w:numId w:val="9"/>
+        </w:numPr>
+        <w:rPr>
+          <w:sz w:val="24"/>
+          <w:szCs w:val="24"/>
+          <w:lang w:val="en-GB"/>
+        </w:rPr>
+      </w:pPr>
+      <w:r>
+        <w:rPr>
+          <w:sz w:val="24"/>
+          <w:szCs w:val="24"/>
+          <w:lang w:val="en-GB"/>
+        </w:rPr>
+        <w:t xml:space="preserve">Change direction of the content panel </w:t>
+      </w:r>
+    </w:p>
+    <w:p>
+      <w:pPr>
+        <w:pStyle w:val="Lijstalinea"/>
+        <w:numPr>
+          <w:ilvl w:val="0"/>
+          <w:numId w:val="9"/>
+        </w:numPr>
+        <w:rPr>
+          <w:sz w:val="24"/>
+          <w:szCs w:val="24"/>
+          <w:lang w:val="en-GB"/>
+        </w:rPr>
+      </w:pPr>
+      <w:r>
+        <w:rPr>
+          <w:sz w:val="24"/>
+          <w:szCs w:val="24"/>
+          <w:lang w:val="en-GB"/>
+        </w:rPr>
+        <w:t>The first panel contains three panels</w:t>
+      </w:r>
+    </w:p>
+    <w:p>
+      <w:pPr>
+        <w:pStyle w:val="Lijstalinea"/>
+        <w:numPr>
+          <w:ilvl w:val="0"/>
+          <w:numId w:val="9"/>
+        </w:numPr>
+        <w:rPr>
+          <w:sz w:val="24"/>
+          <w:szCs w:val="24"/>
+          <w:lang w:val="en-GB"/>
+        </w:rPr>
+      </w:pPr>
+      <w:r>
+        <w:rPr>
+          <w:sz w:val="24"/>
+          <w:szCs w:val="24"/>
+          <w:lang w:val="en-GB"/>
+        </w:rPr>
+        <w:t>The second panel contains one panel that is a flex-item</w:t>
+      </w:r>
+    </w:p>
+    <w:p>
+      <w:pPr>
+        <w:pStyle w:val="Lijstalinea"/>
+        <w:numPr>
+          <w:ilvl w:val="0"/>
+          <w:numId w:val="9"/>
+        </w:numPr>
+        <w:rPr>
+          <w:sz w:val="24"/>
+          <w:szCs w:val="24"/>
+          <w:lang w:val="en-GB"/>
+        </w:rPr>
+      </w:pPr>
+      <w:r>
+        <w:rPr>
+          <w:sz w:val="24"/>
+          <w:szCs w:val="24"/>
+          <w:lang w:val="en-GB"/>
+        </w:rPr>
+        <w:t xml:space="preserve">In the second panel </w:t>
+      </w:r>
+      <w:r>
+        <w:rPr>
+          <w:sz w:val="24"/>
+          <w:szCs w:val="24"/>
+          <w:lang w:val="en-GB"/>
+        </w:rPr>
+        <w:t>center</w:t>
+      </w:r>
+      <w:r>
+        <w:rPr>
+          <w:sz w:val="24"/>
+          <w:szCs w:val="24"/>
+          <w:lang w:val="en-GB"/>
+        </w:rPr>
+        <w:t xml:space="preserve"> the panel it contains</w:t>
+      </w:r>
+    </w:p>
+    <w:p>
+      <w:pPr>
+        <w:rPr>
+          <w:sz w:val="24"/>
+          <w:szCs w:val="24"/>
+          <w:lang w:val="en-GB"/>
+        </w:rPr>
+      </w:pPr>
+      <w:r>
+        <w:rPr>
+          <w:sz w:val="24"/>
+          <w:szCs w:val="24"/>
+          <w:lang w:val="en-GB"/>
+        </w:rPr>
+        <w:t>Footer</w:t>
+      </w:r>
+    </w:p>
+    <w:p>
+      <w:pPr>
+        <w:pStyle w:val="Lijstalinea"/>
+        <w:numPr>
+          <w:ilvl w:val="0"/>
+          <w:numId w:val="10"/>
+        </w:numPr>
+        <w:rPr>
+          <w:sz w:val="24"/>
+          <w:szCs w:val="24"/>
+          <w:lang w:val="en-GB"/>
+        </w:rPr>
+      </w:pPr>
+      <w:r>
+        <w:rPr>
+          <w:sz w:val="24"/>
+          <w:szCs w:val="24"/>
+          <w:lang w:val="en-GB"/>
+        </w:rPr>
+        <w:t>Create one panel</w:t>
+      </w:r>
+    </w:p>
+    <w:p>
+      <w:pPr>
+        <w:pStyle w:val="Lijstalinea"/>
+        <w:numPr>
+          <w:ilvl w:val="0"/>
+          <w:numId w:val="10"/>
+        </w:numPr>
+        <w:rPr>
+          <w:sz w:val="24"/>
+          <w:szCs w:val="24"/>
+          <w:lang w:val="en-GB"/>
+        </w:rPr>
+      </w:pPr>
+      <w:r>
+        <w:rPr>
+          <w:sz w:val="24"/>
+          <w:szCs w:val="24"/>
+          <w:lang w:val="en-GB"/>
+        </w:rPr>
+        <w:t>Make sure the panel is aligned at the end</w:t>
+      </w:r>
+    </w:p>
+    <w:p>
+      <w:pPr>
+        <w:rPr>
+          <w:b/>
+          <w:sz w:val="24"/>
+          <w:szCs w:val="24"/>
+          <w:lang w:val="en-GB"/>
+        </w:rPr>
+      </w:pPr>
+    </w:p>
+    <w:p>
+      <w:pPr>
+        <w:rPr>
+          <w:b/>
+          <w:sz w:val="24"/>
+          <w:szCs w:val="24"/>
+          <w:lang w:val="en-GB"/>
+        </w:rPr>
+      </w:pPr>
+    </w:p>
+    <w:p>
+      <w:pPr>
+        <w:rPr>
+          <w:b/>
+          <w:sz w:val="24"/>
+          <w:szCs w:val="24"/>
+          <w:lang w:val="en-GB"/>
+        </w:rPr>
+      </w:pPr>
+      <w:r>
+        <w:rPr>
+          <w:b/>
+          <w:sz w:val="24"/>
+          <w:szCs w:val="24"/>
+          <w:lang w:val="en-GB"/>
+        </w:rPr>
+        <w:lastRenderedPageBreak/>
+        <w:t>Additional</w:t>
+      </w:r>
+    </w:p>
+    <w:p>
+      <w:pPr>
+        <w:pStyle w:val="Lijstalinea"/>
         <w:numPr>
           <w:ilvl w:val="0"/>
           <w:numId w:val="2"/>
@@ -1014,41 +1425,12 @@
           <w:szCs w:val="24"/>
           <w:lang w:val="en-GB"/>
         </w:rPr>
-        <w:t>The design contains 16 panels.</w:t>
-      </w:r>
-    </w:p>
-    <w:p>
-      <w:pPr>
-        <w:rPr>
-          <w:b/>
-          <w:sz w:val="24"/>
-          <w:szCs w:val="24"/>
-          <w:lang w:val="en-GB"/>
-        </w:rPr>
-      </w:pPr>
-    </w:p>
-    <w:p>
-      <w:pPr>
-        <w:rPr>
-          <w:b/>
-          <w:sz w:val="24"/>
-          <w:szCs w:val="24"/>
-          <w:lang w:val="en-GB"/>
-        </w:rPr>
-      </w:pPr>
-      <w:r>
-        <w:rPr>
-          <w:b/>
-          <w:sz w:val="24"/>
-          <w:szCs w:val="24"/>
-          <w:lang w:val="en-GB"/>
-        </w:rPr>
-        <w:t>Additional</w:t>
-      </w:r>
-    </w:p>
-    <w:p>
-      <w:pPr>
-        <w:pStyle w:val="ListParagraph"/>
+        <w:t>Change the size of the browser or device (possible in the browser dev tools – F12) to see how the panels respond to size changes.</w:t>
+      </w:r>
+    </w:p>
+    <w:p>
+      <w:pPr>
+        <w:pStyle w:val="Lijstalinea"/>
         <w:numPr>
           <w:ilvl w:val="0"/>
           <w:numId w:val="2"/>
@@ -1065,34 +1447,12 @@
           <w:szCs w:val="24"/>
           <w:lang w:val="en-GB"/>
         </w:rPr>
-        <w:t>Change the size of the browser or device (possible in the browser dev tools – F12) to see how the panels respond to size changes.</w:t>
-      </w:r>
-    </w:p>
-    <w:p>
-      <w:pPr>
-        <w:pStyle w:val="ListParagraph"/>
-        <w:numPr>
-          <w:ilvl w:val="0"/>
-          <w:numId w:val="2"/>
-        </w:numPr>
-        <w:rPr>
-          <w:sz w:val="24"/>
-          <w:szCs w:val="24"/>
-          <w:lang w:val="en-GB"/>
-        </w:rPr>
-      </w:pPr>
-      <w:r>
-        <w:rPr>
-          <w:sz w:val="24"/>
-          <w:szCs w:val="24"/>
-          <w:lang w:val="en-GB"/>
-        </w:rPr>
         <w:t>Play around with the classes in the code to see how the panels respond.</w:t>
       </w:r>
     </w:p>
     <w:p>
       <w:pPr>
-        <w:pStyle w:val="ListParagraph"/>
+        <w:pStyle w:val="Lijstalinea"/>
         <w:numPr>
           <w:ilvl w:val="0"/>
           <w:numId w:val="2"/>
@@ -1157,7 +1517,27 @@
           <w:szCs w:val="24"/>
           <w:lang w:val="en-GB"/>
         </w:rPr>
-        <w:t xml:space="preserve">Result: Project LayOut on </w:t>
+        <w:t xml:space="preserve">Result: Project </w:t>
+      </w:r>
+      <w:proofErr w:type="spellStart"/>
+      <w:r>
+        <w:rPr>
+          <w:b/>
+          <w:sz w:val="24"/>
+          <w:szCs w:val="24"/>
+          <w:lang w:val="en-GB"/>
+        </w:rPr>
+        <w:t>LayOut</w:t>
+      </w:r>
+      <w:proofErr w:type="spellEnd"/>
+      <w:r>
+        <w:rPr>
+          <w:b/>
+          <w:sz w:val="24"/>
+          <w:szCs w:val="24"/>
+          <w:lang w:val="en-GB"/>
+        </w:rPr>
+        <w:t xml:space="preserve"> on </w:t>
       </w:r>
       <w:r>
         <w:rPr>
@@ -1208,6 +1588,198 @@
           <w:lang w:val="en-GB"/>
         </w:rPr>
       </w:pPr>
+    </w:p>
+    <w:p>
+      <w:pPr>
+        <w:rPr>
+          <w:b/>
+          <w:sz w:val="24"/>
+          <w:szCs w:val="24"/>
+          <w:lang w:val="en-GB"/>
+        </w:rPr>
+      </w:pPr>
+    </w:p>
+    <w:p>
+      <w:pPr>
+        <w:rPr>
+          <w:b/>
+          <w:sz w:val="24"/>
+          <w:szCs w:val="24"/>
+          <w:lang w:val="en-GB"/>
+        </w:rPr>
+      </w:pPr>
+    </w:p>
+    <w:p>
+      <w:pPr>
+        <w:rPr>
+          <w:b/>
+          <w:sz w:val="24"/>
+          <w:szCs w:val="24"/>
+          <w:lang w:val="en-GB"/>
+        </w:rPr>
+      </w:pPr>
+    </w:p>
+    <w:p>
+      <w:pPr>
+        <w:rPr>
+          <w:b/>
+          <w:sz w:val="24"/>
+          <w:szCs w:val="24"/>
+          <w:lang w:val="en-GB"/>
+        </w:rPr>
+      </w:pPr>
+    </w:p>
+    <w:p>
+      <w:pPr>
+        <w:rPr>
+          <w:b/>
+          <w:sz w:val="24"/>
+          <w:szCs w:val="24"/>
+          <w:lang w:val="en-GB"/>
+        </w:rPr>
+      </w:pPr>
+    </w:p>
+    <w:p>
+      <w:pPr>
+        <w:rPr>
+          <w:b/>
+          <w:sz w:val="24"/>
+          <w:szCs w:val="24"/>
+          <w:lang w:val="en-GB"/>
+        </w:rPr>
+      </w:pPr>
+    </w:p>
+    <w:p>
+      <w:pPr>
+        <w:rPr>
+          <w:b/>
+          <w:sz w:val="24"/>
+          <w:szCs w:val="24"/>
+          <w:lang w:val="en-GB"/>
+        </w:rPr>
+      </w:pPr>
+    </w:p>
+    <w:p>
+      <w:pPr>
+        <w:rPr>
+          <w:b/>
+          <w:sz w:val="24"/>
+          <w:szCs w:val="24"/>
+          <w:lang w:val="en-GB"/>
+        </w:rPr>
+      </w:pPr>
+    </w:p>
+    <w:p>
+      <w:pPr>
+        <w:rPr>
+          <w:b/>
+          <w:sz w:val="24"/>
+          <w:szCs w:val="24"/>
+          <w:lang w:val="en-GB"/>
+        </w:rPr>
+      </w:pPr>
+    </w:p>
+    <w:p>
+      <w:pPr>
+        <w:rPr>
+          <w:b/>
+          <w:sz w:val="24"/>
+          <w:szCs w:val="24"/>
+          <w:lang w:val="en-GB"/>
+        </w:rPr>
+      </w:pPr>
+    </w:p>
+    <w:p>
+      <w:pPr>
+        <w:rPr>
+          <w:b/>
+          <w:sz w:val="24"/>
+          <w:szCs w:val="24"/>
+          <w:lang w:val="en-GB"/>
+        </w:rPr>
+      </w:pPr>
+    </w:p>
+    <w:p>
+      <w:pPr>
+        <w:rPr>
+          <w:b/>
+          <w:sz w:val="24"/>
+          <w:szCs w:val="24"/>
+          <w:lang w:val="en-GB"/>
+        </w:rPr>
+      </w:pPr>
+    </w:p>
+    <w:p>
+      <w:pPr>
+        <w:rPr>
+          <w:b/>
+          <w:sz w:val="24"/>
+          <w:szCs w:val="24"/>
+          <w:lang w:val="en-GB"/>
+        </w:rPr>
+      </w:pPr>
+    </w:p>
+    <w:p>
+      <w:pPr>
+        <w:rPr>
+          <w:b/>
+          <w:sz w:val="24"/>
+          <w:szCs w:val="24"/>
+          <w:lang w:val="en-GB"/>
+        </w:rPr>
+      </w:pPr>
+    </w:p>
+    <w:p>
+      <w:pPr>
+        <w:rPr>
+          <w:b/>
+          <w:sz w:val="24"/>
+          <w:szCs w:val="24"/>
+          <w:lang w:val="en-GB"/>
+        </w:rPr>
+      </w:pPr>
+    </w:p>
+    <w:p>
+      <w:pPr>
+        <w:rPr>
+          <w:b/>
+          <w:sz w:val="24"/>
+          <w:szCs w:val="24"/>
+          <w:lang w:val="en-GB"/>
+        </w:rPr>
+      </w:pPr>
+    </w:p>
+    <w:p>
+      <w:pPr>
+        <w:rPr>
+          <w:b/>
+          <w:sz w:val="24"/>
+          <w:szCs w:val="24"/>
+          <w:lang w:val="en-GB"/>
+        </w:rPr>
+      </w:pPr>
+    </w:p>
+    <w:p>
+      <w:pPr>
+        <w:rPr>
+          <w:b/>
+          <w:sz w:val="24"/>
+          <w:szCs w:val="24"/>
+          <w:lang w:val="en-GB"/>
+        </w:rPr>
+      </w:pPr>
+    </w:p>
+    <w:p>
+      <w:pPr>
+        <w:rPr>
+          <w:b/>
+          <w:sz w:val="24"/>
+          <w:szCs w:val="24"/>
+          <w:lang w:val="en-GB"/>
+        </w:rPr>
+      </w:pPr>
+      <w:bookmarkStart w:id="0" w:name="_GoBack"/>
+      <w:bookmarkEnd w:id="0"/>
     </w:p>
     <w:p>
       <w:pPr>
@@ -2702,7 +3274,7 @@
     </w:p>
     <w:p>
       <w:pPr>
-        <w:pStyle w:val="ListParagraph"/>
+        <w:pStyle w:val="Lijstalinea"/>
         <w:numPr>
           <w:ilvl w:val="0"/>
           <w:numId w:val="4"/>
@@ -2756,7 +3328,7 @@
     </w:p>
     <w:p>
       <w:pPr>
-        <w:pStyle w:val="ListParagraph"/>
+        <w:pStyle w:val="Lijstalinea"/>
         <w:numPr>
           <w:ilvl w:val="0"/>
           <w:numId w:val="4"/>
@@ -2778,7 +3350,7 @@
     </w:p>
     <w:p>
       <w:pPr>
-        <w:pStyle w:val="ListParagraph"/>
+        <w:pStyle w:val="Lijstalinea"/>
         <w:ind w:left="360"/>
         <w:rPr>
           <w:sz w:val="24"/>
@@ -2929,6 +3501,7 @@
         </w:rPr>
         <w:t xml:space="preserve">Result: Project </w:t>
       </w:r>
+      <w:proofErr w:type="spellStart"/>
       <w:r>
         <w:rPr>
           <w:b/>
@@ -2938,6 +3511,7 @@
         </w:rPr>
         <w:t>CompositeComponent</w:t>
       </w:r>
+      <w:proofErr w:type="spellEnd"/>
       <w:r>
         <w:rPr>
           <w:b/>
@@ -2968,8 +3542,234 @@
 </file>
 
 <file path=word/numbering.xml><?xml version="1.0" encoding="utf-8"?>
-<w:numbering xmlns:wpc="http://schemas.microsoft.com/office/word/2010/wordprocessingCanvas" xmlns:mc="http://schemas.openxmlformats.org/markup-compatibility/2006" xmlns:o="urn:schemas-microsoft-com:office:office" xmlns:r="http://schemas.openxmlformats.org/officeDocument/2006/relationships" xmlns:m="http://schemas.openxmlformats.org/officeDocument/2006/math" xmlns:v="urn:schemas-microsoft-com:vml" xmlns:wp14="http://schemas.microsoft.com/office/word/2010/wordprocessingDrawing" xmlns:wp="http://schemas.openxmlformats.org/drawingml/2006/wordprocessingDrawing" xmlns:w10="urn:schemas-microsoft-com:office:word" xmlns:w="http://schemas.openxmlformats.org/wordprocessingml/2006/main" xmlns:w14="http://schemas.microsoft.com/office/word/2010/wordml" xmlns:w15="http://schemas.microsoft.com/office/word/2012/wordml" xmlns:wpg="http://schemas.microsoft.com/office/word/2010/wordprocessingGroup" xmlns:wpi="http://schemas.microsoft.com/office/word/2010/wordprocessingInk" xmlns:wne="http://schemas.microsoft.com/office/word/2006/wordml" xmlns:wps="http://schemas.microsoft.com/office/word/2010/wordprocessingShape" mc:Ignorable="w14 w15 wp14">
+<w:numbering xmlns:wpc="http://schemas.microsoft.com/office/word/2010/wordprocessingCanvas" xmlns:cx="http://schemas.microsoft.com/office/drawing/2014/chartex" xmlns:cx1="http://schemas.microsoft.com/office/drawing/2015/9/8/chartex" xmlns:mc="http://schemas.openxmlformats.org/markup-compatibility/2006" xmlns:o="urn:schemas-microsoft-com:office:office" xmlns:r="http://schemas.openxmlformats.org/officeDocument/2006/relationships" xmlns:m="http://schemas.openxmlformats.org/officeDocument/2006/math" xmlns:v="urn:schemas-microsoft-com:vml" xmlns:wp14="http://schemas.microsoft.com/office/word/2010/wordprocessingDrawing" xmlns:wp="http://schemas.openxmlformats.org/drawingml/2006/wordprocessingDrawing" xmlns:w10="urn:schemas-microsoft-com:office:word" xmlns:w="http://schemas.openxmlformats.org/wordprocessingml/2006/main" xmlns:w14="http://schemas.microsoft.com/office/word/2010/wordml" xmlns:w15="http://schemas.microsoft.com/office/word/2012/wordml" xmlns:w16se="http://schemas.microsoft.com/office/word/2015/wordml/symex" xmlns:wpg="http://schemas.microsoft.com/office/word/2010/wordprocessingGroup" xmlns:wpi="http://schemas.microsoft.com/office/word/2010/wordprocessingInk" xmlns:wne="http://schemas.microsoft.com/office/word/2006/wordml" xmlns:wps="http://schemas.microsoft.com/office/word/2010/wordprocessingShape" mc:Ignorable="w14 w15 w16se wp14">
   <w:abstractNum w:abstractNumId="0" w15:restartNumberingAfterBreak="0">
+    <w:nsid w:val="0A522860"/>
+    <w:multiLevelType w:val="hybridMultilevel"/>
+    <w:tmpl w:val="2E609EDE"/>
+    <w:lvl w:ilvl="0" w:tplc="04130001">
+      <w:start w:val="1"/>
+      <w:numFmt w:val="bullet"/>
+      <w:lvlText w:val=""/>
+      <w:lvlJc w:val="left"/>
+      <w:pPr>
+        <w:ind w:left="360" w:hanging="360"/>
+      </w:pPr>
+      <w:rPr>
+        <w:rFonts w:ascii="Symbol" w:hAnsi="Symbol" w:hint="default"/>
+      </w:rPr>
+    </w:lvl>
+    <w:lvl w:ilvl="1" w:tplc="04130003" w:tentative="1">
+      <w:start w:val="1"/>
+      <w:numFmt w:val="bullet"/>
+      <w:lvlText w:val="o"/>
+      <w:lvlJc w:val="left"/>
+      <w:pPr>
+        <w:ind w:left="1080" w:hanging="360"/>
+      </w:pPr>
+      <w:rPr>
+        <w:rFonts w:ascii="Courier New" w:hAnsi="Courier New" w:cs="Courier New" w:hint="default"/>
+      </w:rPr>
+    </w:lvl>
+    <w:lvl w:ilvl="2" w:tplc="04130005" w:tentative="1">
+      <w:start w:val="1"/>
+      <w:numFmt w:val="bullet"/>
+      <w:lvlText w:val=""/>
+      <w:lvlJc w:val="left"/>
+      <w:pPr>
+        <w:ind w:left="1800" w:hanging="360"/>
+      </w:pPr>
+      <w:rPr>
+        <w:rFonts w:ascii="Wingdings" w:hAnsi="Wingdings" w:hint="default"/>
+      </w:rPr>
+    </w:lvl>
+    <w:lvl w:ilvl="3" w:tplc="04130001" w:tentative="1">
+      <w:start w:val="1"/>
+      <w:numFmt w:val="bullet"/>
+      <w:lvlText w:val=""/>
+      <w:lvlJc w:val="left"/>
+      <w:pPr>
+        <w:ind w:left="2520" w:hanging="360"/>
+      </w:pPr>
+      <w:rPr>
+        <w:rFonts w:ascii="Symbol" w:hAnsi="Symbol" w:hint="default"/>
+      </w:rPr>
+    </w:lvl>
+    <w:lvl w:ilvl="4" w:tplc="04130003" w:tentative="1">
+      <w:start w:val="1"/>
+      <w:numFmt w:val="bullet"/>
+      <w:lvlText w:val="o"/>
+      <w:lvlJc w:val="left"/>
+      <w:pPr>
+        <w:ind w:left="3240" w:hanging="360"/>
+      </w:pPr>
+      <w:rPr>
+        <w:rFonts w:ascii="Courier New" w:hAnsi="Courier New" w:cs="Courier New" w:hint="default"/>
+      </w:rPr>
+    </w:lvl>
+    <w:lvl w:ilvl="5" w:tplc="04130005" w:tentative="1">
+      <w:start w:val="1"/>
+      <w:numFmt w:val="bullet"/>
+      <w:lvlText w:val=""/>
+      <w:lvlJc w:val="left"/>
+      <w:pPr>
+        <w:ind w:left="3960" w:hanging="360"/>
+      </w:pPr>
+      <w:rPr>
+        <w:rFonts w:ascii="Wingdings" w:hAnsi="Wingdings" w:hint="default"/>
+      </w:rPr>
+    </w:lvl>
+    <w:lvl w:ilvl="6" w:tplc="04130001" w:tentative="1">
+      <w:start w:val="1"/>
+      <w:numFmt w:val="bullet"/>
+      <w:lvlText w:val=""/>
+      <w:lvlJc w:val="left"/>
+      <w:pPr>
+        <w:ind w:left="4680" w:hanging="360"/>
+      </w:pPr>
+      <w:rPr>
+        <w:rFonts w:ascii="Symbol" w:hAnsi="Symbol" w:hint="default"/>
+      </w:rPr>
+    </w:lvl>
+    <w:lvl w:ilvl="7" w:tplc="04130003" w:tentative="1">
+      <w:start w:val="1"/>
+      <w:numFmt w:val="bullet"/>
+      <w:lvlText w:val="o"/>
+      <w:lvlJc w:val="left"/>
+      <w:pPr>
+        <w:ind w:left="5400" w:hanging="360"/>
+      </w:pPr>
+      <w:rPr>
+        <w:rFonts w:ascii="Courier New" w:hAnsi="Courier New" w:cs="Courier New" w:hint="default"/>
+      </w:rPr>
+    </w:lvl>
+    <w:lvl w:ilvl="8" w:tplc="04130005" w:tentative="1">
+      <w:start w:val="1"/>
+      <w:numFmt w:val="bullet"/>
+      <w:lvlText w:val=""/>
+      <w:lvlJc w:val="left"/>
+      <w:pPr>
+        <w:ind w:left="6120" w:hanging="360"/>
+      </w:pPr>
+      <w:rPr>
+        <w:rFonts w:ascii="Wingdings" w:hAnsi="Wingdings" w:hint="default"/>
+      </w:rPr>
+    </w:lvl>
+  </w:abstractNum>
+  <w:abstractNum w:abstractNumId="1" w15:restartNumberingAfterBreak="0">
+    <w:nsid w:val="15E06A49"/>
+    <w:multiLevelType w:val="hybridMultilevel"/>
+    <w:tmpl w:val="688C5668"/>
+    <w:lvl w:ilvl="0" w:tplc="04130001">
+      <w:start w:val="1"/>
+      <w:numFmt w:val="bullet"/>
+      <w:lvlText w:val=""/>
+      <w:lvlJc w:val="left"/>
+      <w:pPr>
+        <w:ind w:left="360" w:hanging="360"/>
+      </w:pPr>
+      <w:rPr>
+        <w:rFonts w:ascii="Symbol" w:hAnsi="Symbol" w:hint="default"/>
+      </w:rPr>
+    </w:lvl>
+    <w:lvl w:ilvl="1" w:tplc="04130003" w:tentative="1">
+      <w:start w:val="1"/>
+      <w:numFmt w:val="bullet"/>
+      <w:lvlText w:val="o"/>
+      <w:lvlJc w:val="left"/>
+      <w:pPr>
+        <w:ind w:left="1080" w:hanging="360"/>
+      </w:pPr>
+      <w:rPr>
+        <w:rFonts w:ascii="Courier New" w:hAnsi="Courier New" w:cs="Courier New" w:hint="default"/>
+      </w:rPr>
+    </w:lvl>
+    <w:lvl w:ilvl="2" w:tplc="04130005" w:tentative="1">
+      <w:start w:val="1"/>
+      <w:numFmt w:val="bullet"/>
+      <w:lvlText w:val=""/>
+      <w:lvlJc w:val="left"/>
+      <w:pPr>
+        <w:ind w:left="1800" w:hanging="360"/>
+      </w:pPr>
+      <w:rPr>
+        <w:rFonts w:ascii="Wingdings" w:hAnsi="Wingdings" w:hint="default"/>
+      </w:rPr>
+    </w:lvl>
+    <w:lvl w:ilvl="3" w:tplc="04130001" w:tentative="1">
+      <w:start w:val="1"/>
+      <w:numFmt w:val="bullet"/>
+      <w:lvlText w:val=""/>
+      <w:lvlJc w:val="left"/>
+      <w:pPr>
+        <w:ind w:left="2520" w:hanging="360"/>
+      </w:pPr>
+      <w:rPr>
+        <w:rFonts w:ascii="Symbol" w:hAnsi="Symbol" w:hint="default"/>
+      </w:rPr>
+    </w:lvl>
+    <w:lvl w:ilvl="4" w:tplc="04130003" w:tentative="1">
+      <w:start w:val="1"/>
+      <w:numFmt w:val="bullet"/>
+      <w:lvlText w:val="o"/>
+      <w:lvlJc w:val="left"/>
+      <w:pPr>
+        <w:ind w:left="3240" w:hanging="360"/>
+      </w:pPr>
+      <w:rPr>
+        <w:rFonts w:ascii="Courier New" w:hAnsi="Courier New" w:cs="Courier New" w:hint="default"/>
+      </w:rPr>
+    </w:lvl>
+    <w:lvl w:ilvl="5" w:tplc="04130005" w:tentative="1">
+      <w:start w:val="1"/>
+      <w:numFmt w:val="bullet"/>
+      <w:lvlText w:val=""/>
+      <w:lvlJc w:val="left"/>
+      <w:pPr>
+        <w:ind w:left="3960" w:hanging="360"/>
+      </w:pPr>
+      <w:rPr>
+        <w:rFonts w:ascii="Wingdings" w:hAnsi="Wingdings" w:hint="default"/>
+      </w:rPr>
+    </w:lvl>
+    <w:lvl w:ilvl="6" w:tplc="04130001" w:tentative="1">
+      <w:start w:val="1"/>
+      <w:numFmt w:val="bullet"/>
+      <w:lvlText w:val=""/>
+      <w:lvlJc w:val="left"/>
+      <w:pPr>
+        <w:ind w:left="4680" w:hanging="360"/>
+      </w:pPr>
+      <w:rPr>
+        <w:rFonts w:ascii="Symbol" w:hAnsi="Symbol" w:hint="default"/>
+      </w:rPr>
+    </w:lvl>
+    <w:lvl w:ilvl="7" w:tplc="04130003" w:tentative="1">
+      <w:start w:val="1"/>
+      <w:numFmt w:val="bullet"/>
+      <w:lvlText w:val="o"/>
+      <w:lvlJc w:val="left"/>
+      <w:pPr>
+        <w:ind w:left="5400" w:hanging="360"/>
+      </w:pPr>
+      <w:rPr>
+        <w:rFonts w:ascii="Courier New" w:hAnsi="Courier New" w:cs="Courier New" w:hint="default"/>
+      </w:rPr>
+    </w:lvl>
+    <w:lvl w:ilvl="8" w:tplc="04130005" w:tentative="1">
+      <w:start w:val="1"/>
+      <w:numFmt w:val="bullet"/>
+      <w:lvlText w:val=""/>
+      <w:lvlJc w:val="left"/>
+      <w:pPr>
+        <w:ind w:left="6120" w:hanging="360"/>
+      </w:pPr>
+      <w:rPr>
+        <w:rFonts w:ascii="Wingdings" w:hAnsi="Wingdings" w:hint="default"/>
+      </w:rPr>
+    </w:lvl>
+  </w:abstractNum>
+  <w:abstractNum w:abstractNumId="2" w15:restartNumberingAfterBreak="0">
     <w:nsid w:val="1845408C"/>
     <w:multiLevelType w:val="hybridMultilevel"/>
     <w:tmpl w:val="2494BEFC"/>
@@ -3058,7 +3858,7 @@
       </w:pPr>
     </w:lvl>
   </w:abstractNum>
-  <w:abstractNum w:abstractNumId="1" w15:restartNumberingAfterBreak="0">
+  <w:abstractNum w:abstractNumId="3" w15:restartNumberingAfterBreak="0">
     <w:nsid w:val="1DF2049B"/>
     <w:multiLevelType w:val="hybridMultilevel"/>
     <w:tmpl w:val="A8FC51EA"/>
@@ -3170,7 +3970,7 @@
       </w:rPr>
     </w:lvl>
   </w:abstractNum>
-  <w:abstractNum w:abstractNumId="2" w15:restartNumberingAfterBreak="0">
+  <w:abstractNum w:abstractNumId="4" w15:restartNumberingAfterBreak="0">
     <w:nsid w:val="20B9140F"/>
     <w:multiLevelType w:val="hybridMultilevel"/>
     <w:tmpl w:val="689CA608"/>
@@ -3259,7 +4059,120 @@
       </w:pPr>
     </w:lvl>
   </w:abstractNum>
-  <w:abstractNum w:abstractNumId="3" w15:restartNumberingAfterBreak="0">
+  <w:abstractNum w:abstractNumId="5" w15:restartNumberingAfterBreak="0">
+    <w:nsid w:val="4D2D002E"/>
+    <w:multiLevelType w:val="hybridMultilevel"/>
+    <w:tmpl w:val="232CAD08"/>
+    <w:lvl w:ilvl="0" w:tplc="04130001">
+      <w:start w:val="1"/>
+      <w:numFmt w:val="bullet"/>
+      <w:lvlText w:val=""/>
+      <w:lvlJc w:val="left"/>
+      <w:pPr>
+        <w:ind w:left="360" w:hanging="360"/>
+      </w:pPr>
+      <w:rPr>
+        <w:rFonts w:ascii="Symbol" w:hAnsi="Symbol" w:hint="default"/>
+      </w:rPr>
+    </w:lvl>
+    <w:lvl w:ilvl="1" w:tplc="04130003" w:tentative="1">
+      <w:start w:val="1"/>
+      <w:numFmt w:val="bullet"/>
+      <w:lvlText w:val="o"/>
+      <w:lvlJc w:val="left"/>
+      <w:pPr>
+        <w:ind w:left="1080" w:hanging="360"/>
+      </w:pPr>
+      <w:rPr>
+        <w:rFonts w:ascii="Courier New" w:hAnsi="Courier New" w:cs="Courier New" w:hint="default"/>
+      </w:rPr>
+    </w:lvl>
+    <w:lvl w:ilvl="2" w:tplc="04130005" w:tentative="1">
+      <w:start w:val="1"/>
+      <w:numFmt w:val="bullet"/>
+      <w:lvlText w:val=""/>
+      <w:lvlJc w:val="left"/>
+      <w:pPr>
+        <w:ind w:left="1800" w:hanging="360"/>
+      </w:pPr>
+      <w:rPr>
+        <w:rFonts w:ascii="Wingdings" w:hAnsi="Wingdings" w:hint="default"/>
+      </w:rPr>
+    </w:lvl>
+    <w:lvl w:ilvl="3" w:tplc="04130001" w:tentative="1">
+      <w:start w:val="1"/>
+      <w:numFmt w:val="bullet"/>
+      <w:lvlText w:val=""/>
+      <w:lvlJc w:val="left"/>
+      <w:pPr>
+        <w:ind w:left="2520" w:hanging="360"/>
+      </w:pPr>
+      <w:rPr>
+        <w:rFonts w:ascii="Symbol" w:hAnsi="Symbol" w:hint="default"/>
+      </w:rPr>
+    </w:lvl>
+    <w:lvl w:ilvl="4" w:tplc="04130003" w:tentative="1">
+      <w:start w:val="1"/>
+      <w:numFmt w:val="bullet"/>
+      <w:lvlText w:val="o"/>
+      <w:lvlJc w:val="left"/>
+      <w:pPr>
+        <w:ind w:left="3240" w:hanging="360"/>
+      </w:pPr>
+      <w:rPr>
+        <w:rFonts w:ascii="Courier New" w:hAnsi="Courier New" w:cs="Courier New" w:hint="default"/>
+      </w:rPr>
+    </w:lvl>
+    <w:lvl w:ilvl="5" w:tplc="04130005" w:tentative="1">
+      <w:start w:val="1"/>
+      <w:numFmt w:val="bullet"/>
+      <w:lvlText w:val=""/>
+      <w:lvlJc w:val="left"/>
+      <w:pPr>
+        <w:ind w:left="3960" w:hanging="360"/>
+      </w:pPr>
+      <w:rPr>
+        <w:rFonts w:ascii="Wingdings" w:hAnsi="Wingdings" w:hint="default"/>
+      </w:rPr>
+    </w:lvl>
+    <w:lvl w:ilvl="6" w:tplc="04130001" w:tentative="1">
+      <w:start w:val="1"/>
+      <w:numFmt w:val="bullet"/>
+      <w:lvlText w:val=""/>
+      <w:lvlJc w:val="left"/>
+      <w:pPr>
+        <w:ind w:left="4680" w:hanging="360"/>
+      </w:pPr>
+      <w:rPr>
+        <w:rFonts w:ascii="Symbol" w:hAnsi="Symbol" w:hint="default"/>
+      </w:rPr>
+    </w:lvl>
+    <w:lvl w:ilvl="7" w:tplc="04130003" w:tentative="1">
+      <w:start w:val="1"/>
+      <w:numFmt w:val="bullet"/>
+      <w:lvlText w:val="o"/>
+      <w:lvlJc w:val="left"/>
+      <w:pPr>
+        <w:ind w:left="5400" w:hanging="360"/>
+      </w:pPr>
+      <w:rPr>
+        <w:rFonts w:ascii="Courier New" w:hAnsi="Courier New" w:cs="Courier New" w:hint="default"/>
+      </w:rPr>
+    </w:lvl>
+    <w:lvl w:ilvl="8" w:tplc="04130005" w:tentative="1">
+      <w:start w:val="1"/>
+      <w:numFmt w:val="bullet"/>
+      <w:lvlText w:val=""/>
+      <w:lvlJc w:val="left"/>
+      <w:pPr>
+        <w:ind w:left="6120" w:hanging="360"/>
+      </w:pPr>
+      <w:rPr>
+        <w:rFonts w:ascii="Wingdings" w:hAnsi="Wingdings" w:hint="default"/>
+      </w:rPr>
+    </w:lvl>
+  </w:abstractNum>
+  <w:abstractNum w:abstractNumId="6" w15:restartNumberingAfterBreak="0">
     <w:nsid w:val="5A7C0317"/>
     <w:multiLevelType w:val="hybridMultilevel"/>
     <w:tmpl w:val="E4A67294"/>
@@ -3348,7 +4261,7 @@
       </w:pPr>
     </w:lvl>
   </w:abstractNum>
-  <w:abstractNum w:abstractNumId="4" w15:restartNumberingAfterBreak="0">
+  <w:abstractNum w:abstractNumId="7" w15:restartNumberingAfterBreak="0">
     <w:nsid w:val="5D351009"/>
     <w:multiLevelType w:val="hybridMultilevel"/>
     <w:tmpl w:val="826A9606"/>
@@ -3461,10 +4374,10 @@
       </w:rPr>
     </w:lvl>
   </w:abstractNum>
-  <w:abstractNum w:abstractNumId="5" w15:restartNumberingAfterBreak="0">
+  <w:abstractNum w:abstractNumId="8" w15:restartNumberingAfterBreak="0">
     <w:nsid w:val="5EFE7FFA"/>
     <w:multiLevelType w:val="hybridMultilevel"/>
-    <w:tmpl w:val="E3EA2206"/>
+    <w:tmpl w:val="7BA01CD6"/>
     <w:lvl w:ilvl="0" w:tplc="04130001">
       <w:start w:val="1"/>
       <w:numFmt w:val="bullet"/>
@@ -3477,104 +4390,103 @@
         <w:rFonts w:ascii="Symbol" w:hAnsi="Symbol" w:hint="default"/>
       </w:rPr>
     </w:lvl>
-    <w:lvl w:ilvl="1" w:tplc="04130003" w:tentative="1">
+    <w:lvl w:ilvl="1" w:tplc="D2827DF6">
+      <w:numFmt w:val="bullet"/>
+      <w:lvlText w:val="-"/>
+      <w:lvlJc w:val="left"/>
+      <w:pPr>
+        <w:ind w:left="1080" w:hanging="360"/>
+      </w:pPr>
+      <w:rPr>
+        <w:rFonts w:ascii="Calibri" w:eastAsiaTheme="minorHAnsi" w:hAnsi="Calibri" w:cs="Calibri" w:hint="default"/>
+      </w:rPr>
+    </w:lvl>
+    <w:lvl w:ilvl="2" w:tplc="04130005" w:tentative="1">
+      <w:start w:val="1"/>
+      <w:numFmt w:val="bullet"/>
+      <w:lvlText w:val=""/>
+      <w:lvlJc w:val="left"/>
+      <w:pPr>
+        <w:ind w:left="1800" w:hanging="360"/>
+      </w:pPr>
+      <w:rPr>
+        <w:rFonts w:ascii="Wingdings" w:hAnsi="Wingdings" w:hint="default"/>
+      </w:rPr>
+    </w:lvl>
+    <w:lvl w:ilvl="3" w:tplc="04130001" w:tentative="1">
+      <w:start w:val="1"/>
+      <w:numFmt w:val="bullet"/>
+      <w:lvlText w:val=""/>
+      <w:lvlJc w:val="left"/>
+      <w:pPr>
+        <w:ind w:left="2520" w:hanging="360"/>
+      </w:pPr>
+      <w:rPr>
+        <w:rFonts w:ascii="Symbol" w:hAnsi="Symbol" w:hint="default"/>
+      </w:rPr>
+    </w:lvl>
+    <w:lvl w:ilvl="4" w:tplc="04130003" w:tentative="1">
       <w:start w:val="1"/>
       <w:numFmt w:val="bullet"/>
       <w:lvlText w:val="o"/>
       <w:lvlJc w:val="left"/>
       <w:pPr>
-        <w:ind w:left="1080" w:hanging="360"/>
+        <w:ind w:left="3240" w:hanging="360"/>
       </w:pPr>
       <w:rPr>
         <w:rFonts w:ascii="Courier New" w:hAnsi="Courier New" w:cs="Courier New" w:hint="default"/>
       </w:rPr>
     </w:lvl>
-    <w:lvl w:ilvl="2" w:tplc="04130005" w:tentative="1">
+    <w:lvl w:ilvl="5" w:tplc="04130005" w:tentative="1">
       <w:start w:val="1"/>
       <w:numFmt w:val="bullet"/>
       <w:lvlText w:val=""/>
       <w:lvlJc w:val="left"/>
       <w:pPr>
-        <w:ind w:left="1800" w:hanging="360"/>
+        <w:ind w:left="3960" w:hanging="360"/>
       </w:pPr>
       <w:rPr>
         <w:rFonts w:ascii="Wingdings" w:hAnsi="Wingdings" w:hint="default"/>
       </w:rPr>
     </w:lvl>
-    <w:lvl w:ilvl="3" w:tplc="04130001" w:tentative="1">
+    <w:lvl w:ilvl="6" w:tplc="04130001" w:tentative="1">
       <w:start w:val="1"/>
       <w:numFmt w:val="bullet"/>
       <w:lvlText w:val=""/>
       <w:lvlJc w:val="left"/>
       <w:pPr>
-        <w:ind w:left="2520" w:hanging="360"/>
+        <w:ind w:left="4680" w:hanging="360"/>
       </w:pPr>
       <w:rPr>
         <w:rFonts w:ascii="Symbol" w:hAnsi="Symbol" w:hint="default"/>
       </w:rPr>
     </w:lvl>
-    <w:lvl w:ilvl="4" w:tplc="04130003" w:tentative="1">
+    <w:lvl w:ilvl="7" w:tplc="04130003" w:tentative="1">
       <w:start w:val="1"/>
       <w:numFmt w:val="bullet"/>
       <w:lvlText w:val="o"/>
       <w:lvlJc w:val="left"/>
       <w:pPr>
-        <w:ind w:left="3240" w:hanging="360"/>
+        <w:ind w:left="5400" w:hanging="360"/>
       </w:pPr>
       <w:rPr>
         <w:rFonts w:ascii="Courier New" w:hAnsi="Courier New" w:cs="Courier New" w:hint="default"/>
       </w:rPr>
     </w:lvl>
-    <w:lvl w:ilvl="5" w:tplc="04130005" w:tentative="1">
+    <w:lvl w:ilvl="8" w:tplc="04130005" w:tentative="1">
       <w:start w:val="1"/>
       <w:numFmt w:val="bullet"/>
       <w:lvlText w:val=""/>
       <w:lvlJc w:val="left"/>
       <w:pPr>
-        <w:ind w:left="3960" w:hanging="360"/>
+        <w:ind w:left="6120" w:hanging="360"/>
       </w:pPr>
       <w:rPr>
         <w:rFonts w:ascii="Wingdings" w:hAnsi="Wingdings" w:hint="default"/>
       </w:rPr>
     </w:lvl>
-    <w:lvl w:ilvl="6" w:tplc="04130001" w:tentative="1">
-      <w:start w:val="1"/>
-      <w:numFmt w:val="bullet"/>
-      <w:lvlText w:val=""/>
-      <w:lvlJc w:val="left"/>
-      <w:pPr>
-        <w:ind w:left="4680" w:hanging="360"/>
-      </w:pPr>
-      <w:rPr>
-        <w:rFonts w:ascii="Symbol" w:hAnsi="Symbol" w:hint="default"/>
-      </w:rPr>
-    </w:lvl>
-    <w:lvl w:ilvl="7" w:tplc="04130003" w:tentative="1">
-      <w:start w:val="1"/>
-      <w:numFmt w:val="bullet"/>
-      <w:lvlText w:val="o"/>
-      <w:lvlJc w:val="left"/>
-      <w:pPr>
-        <w:ind w:left="5400" w:hanging="360"/>
-      </w:pPr>
-      <w:rPr>
-        <w:rFonts w:ascii="Courier New" w:hAnsi="Courier New" w:cs="Courier New" w:hint="default"/>
-      </w:rPr>
-    </w:lvl>
-    <w:lvl w:ilvl="8" w:tplc="04130005" w:tentative="1">
-      <w:start w:val="1"/>
-      <w:numFmt w:val="bullet"/>
-      <w:lvlText w:val=""/>
-      <w:lvlJc w:val="left"/>
-      <w:pPr>
-        <w:ind w:left="6120" w:hanging="360"/>
-      </w:pPr>
-      <w:rPr>
-        <w:rFonts w:ascii="Wingdings" w:hAnsi="Wingdings" w:hint="default"/>
-      </w:rPr>
-    </w:lvl>
   </w:abstractNum>
-  <w:abstractNum w:abstractNumId="6" w15:restartNumberingAfterBreak="0">
+  <w:abstractNum w:abstractNumId="9" w15:restartNumberingAfterBreak="0">
     <w:nsid w:val="7F9849AA"/>
     <w:multiLevelType w:val="hybridMultilevel"/>
     <w:tmpl w:val="6368E63A"/>
@@ -3688,31 +4600,40 @@
     </w:lvl>
   </w:abstractNum>
   <w:num w:numId="1">
+    <w:abstractNumId w:val="6"/>
+  </w:num>
+  <w:num w:numId="2">
+    <w:abstractNumId w:val="8"/>
+  </w:num>
+  <w:num w:numId="3">
     <w:abstractNumId w:val="3"/>
   </w:num>
-  <w:num w:numId="2">
-    <w:abstractNumId w:val="5"/>
+  <w:num w:numId="4">
+    <w:abstractNumId w:val="9"/>
   </w:num>
-  <w:num w:numId="3">
+  <w:num w:numId="5">
+    <w:abstractNumId w:val="2"/>
+  </w:num>
+  <w:num w:numId="6">
+    <w:abstractNumId w:val="4"/>
+  </w:num>
+  <w:num w:numId="7">
+    <w:abstractNumId w:val="7"/>
+  </w:num>
+  <w:num w:numId="8">
+    <w:abstractNumId w:val="0"/>
+  </w:num>
+  <w:num w:numId="9">
     <w:abstractNumId w:val="1"/>
   </w:num>
-  <w:num w:numId="4">
-    <w:abstractNumId w:val="6"/>
-  </w:num>
-  <w:num w:numId="5">
-    <w:abstractNumId w:val="0"/>
-  </w:num>
-  <w:num w:numId="6">
-    <w:abstractNumId w:val="2"/>
-  </w:num>
-  <w:num w:numId="7">
-    <w:abstractNumId w:val="4"/>
+  <w:num w:numId="10">
+    <w:abstractNumId w:val="5"/>
   </w:num>
 </w:numbering>
 </file>
 
 <file path=word/styles.xml><?xml version="1.0" encoding="utf-8"?>
-<w:styles xmlns:mc="http://schemas.openxmlformats.org/markup-compatibility/2006" xmlns:r="http://schemas.openxmlformats.org/officeDocument/2006/relationships" xmlns:w="http://schemas.openxmlformats.org/wordprocessingml/2006/main" xmlns:w14="http://schemas.microsoft.com/office/word/2010/wordml" xmlns:w15="http://schemas.microsoft.com/office/word/2012/wordml" mc:Ignorable="w14 w15">
+<w:styles xmlns:mc="http://schemas.openxmlformats.org/markup-compatibility/2006" xmlns:r="http://schemas.openxmlformats.org/officeDocument/2006/relationships" xmlns:w="http://schemas.openxmlformats.org/wordprocessingml/2006/main" xmlns:w14="http://schemas.microsoft.com/office/word/2010/wordml" xmlns:w15="http://schemas.microsoft.com/office/word/2012/wordml" xmlns:w16se="http://schemas.microsoft.com/office/word/2015/wordml/symex" mc:Ignorable="w14 w15 w16se">
   <w:docDefaults>
     <w:rPrDefault>
       <w:rPr>
@@ -4101,18 +5022,18 @@
     <w:lsdException w:name="List Table 6 Colorful Accent 6" w:uiPriority="51"/>
     <w:lsdException w:name="List Table 7 Colorful Accent 6" w:uiPriority="52"/>
   </w:latentStyles>
-  <w:style w:type="paragraph" w:default="1" w:styleId="Normal">
+  <w:style w:type="paragraph" w:default="1" w:styleId="Standaard">
     <w:name w:val="Normal"/>
     <w:qFormat/>
     <w:rsid w:val="000E6B6D"/>
   </w:style>
-  <w:style w:type="character" w:default="1" w:styleId="DefaultParagraphFont">
+  <w:style w:type="character" w:default="1" w:styleId="Standaardalinea-lettertype">
     <w:name w:val="Default Paragraph Font"/>
     <w:uiPriority w:val="1"/>
     <w:semiHidden/>
     <w:unhideWhenUsed/>
   </w:style>
-  <w:style w:type="table" w:default="1" w:styleId="TableNormal">
+  <w:style w:type="table" w:default="1" w:styleId="Standaardtabel">
     <w:name w:val="Normal Table"/>
     <w:uiPriority w:val="99"/>
     <w:semiHidden/>
@@ -4127,15 +5048,15 @@
       </w:tblCellMar>
     </w:tblPr>
   </w:style>
-  <w:style w:type="numbering" w:default="1" w:styleId="NoList">
+  <w:style w:type="numbering" w:default="1" w:styleId="Geenlijst">
     <w:name w:val="No List"/>
     <w:uiPriority w:val="99"/>
     <w:semiHidden/>
     <w:unhideWhenUsed/>
   </w:style>
-  <w:style w:type="paragraph" w:styleId="ListParagraph">
+  <w:style w:type="paragraph" w:styleId="Lijstalinea">
     <w:name w:val="List Paragraph"/>
-    <w:basedOn w:val="Normal"/>
+    <w:basedOn w:val="Standaard"/>
     <w:uiPriority w:val="34"/>
     <w:qFormat/>
     <w:rsid w:val="000E6B6D"/>
@@ -4146,7 +5067,7 @@
   </w:style>
   <w:style w:type="character" w:styleId="Hyperlink">
     <w:name w:val="Hyperlink"/>
-    <w:basedOn w:val="DefaultParagraphFont"/>
+    <w:basedOn w:val="Standaardalinea-lettertype"/>
     <w:uiPriority w:val="99"/>
     <w:unhideWhenUsed/>
     <w:rsid w:val="000E6B6D"/>
@@ -4424,7 +5345,7 @@
 </file>
 
 <file path=customXml/itemProps1.xml><?xml version="1.0" encoding="utf-8"?>
-<ds:datastoreItem xmlns:ds="http://schemas.openxmlformats.org/officeDocument/2006/customXml" ds:itemID="{6195C73B-7761-4F8F-AEA8-E6619167BC7E}">
+<ds:datastoreItem xmlns:ds="http://schemas.openxmlformats.org/officeDocument/2006/customXml" ds:itemID="{3E00BC67-C71A-4707-B760-015A80CA6168}">
   <ds:schemaRefs>
     <ds:schemaRef ds:uri="http://schemas.openxmlformats.org/officeDocument/2006/bibliography"/>
   </ds:schemaRefs>

</xml_diff>